<commit_message>
updated VTC Lab Manger to VTC Lab Engineer
</commit_message>
<xml_diff>
--- a/CV/JMcCormack_CV_12-4-2015.docx
+++ b/CV/JMcCormack_CV_12-4-2015.docx
@@ -46,7 +46,6 @@
             <w:pPr>
               <w:pStyle w:val="Name"/>
             </w:pPr>
-            <w:proofErr w:type="spellStart"/>
             <w:r>
               <w:rPr>
                 <w:color w:val="808080" w:themeColor="background1" w:themeShade="80"/>
@@ -56,7 +55,6 @@
             <w:r>
               <w:t>McCORMACK</w:t>
             </w:r>
-            <w:proofErr w:type="spellEnd"/>
           </w:p>
           <w:p>
             <w:pPr>
@@ -426,13 +424,8 @@
               <w:outlineLvl w:val="0"/>
             </w:pPr>
             <w:r>
-              <w:t>linkedin.com/in/</w:t>
-            </w:r>
-            <w:proofErr w:type="spellStart"/>
-            <w:r>
-              <w:t>jdmccormack</w:t>
-            </w:r>
-            <w:proofErr w:type="spellEnd"/>
+              <w:t>linkedin.com/in/jdmccormack</w:t>
+            </w:r>
           </w:p>
           <w:p>
             <w:pPr>
@@ -516,14 +509,12 @@
                 <w:rFonts w:eastAsia="Calibri" w:cs="Times New Roman"/>
               </w:rPr>
             </w:pPr>
-            <w:proofErr w:type="spellStart"/>
             <w:r>
               <w:rPr>
                 <w:rFonts w:eastAsia="Calibri" w:cs="Times New Roman"/>
               </w:rPr>
               <w:t>Javascript</w:t>
             </w:r>
-            <w:proofErr w:type="spellEnd"/>
           </w:p>
           <w:p>
             <w:pPr>
@@ -583,14 +574,12 @@
                 <w:rFonts w:eastAsia="Calibri" w:cs="Times New Roman"/>
               </w:rPr>
             </w:pPr>
-            <w:proofErr w:type="spellStart"/>
             <w:r>
               <w:rPr>
                 <w:rFonts w:eastAsia="Calibri" w:cs="Times New Roman"/>
               </w:rPr>
               <w:t>Erlang</w:t>
             </w:r>
-            <w:proofErr w:type="spellEnd"/>
             <w:r>
               <w:rPr>
                 <w:rFonts w:eastAsia="Calibri" w:cs="Times New Roman"/>
@@ -668,11 +657,9 @@
             <w:pPr>
               <w:outlineLvl w:val="0"/>
             </w:pPr>
-            <w:proofErr w:type="spellStart"/>
             <w:r>
               <w:t>Git</w:t>
             </w:r>
-            <w:proofErr w:type="spellEnd"/>
           </w:p>
           <w:p>
             <w:pPr>
@@ -694,11 +681,9 @@
             <w:pPr>
               <w:outlineLvl w:val="0"/>
             </w:pPr>
-            <w:proofErr w:type="spellStart"/>
             <w:r>
               <w:t>OpenWRT</w:t>
             </w:r>
-            <w:proofErr w:type="spellEnd"/>
           </w:p>
           <w:p>
             <w:pPr>
@@ -760,14 +745,12 @@
             <w:pPr>
               <w:outlineLvl w:val="0"/>
             </w:pPr>
-            <w:proofErr w:type="spellStart"/>
             <w:r>
               <w:rPr>
                 <w:rFonts w:eastAsia="Calibri" w:cs="Times New Roman"/>
               </w:rPr>
               <w:t>Matlab</w:t>
             </w:r>
-            <w:proofErr w:type="spellEnd"/>
           </w:p>
           <w:p>
             <w:pPr>
@@ -1008,13 +991,8 @@
               <w:t>–</w:t>
             </w:r>
             <w:r>
-              <w:t xml:space="preserve"> </w:t>
-            </w:r>
-            <w:proofErr w:type="spellStart"/>
-            <w:r>
-              <w:t>HackFSU</w:t>
-            </w:r>
-            <w:proofErr w:type="spellEnd"/>
+              <w:t xml:space="preserve"> HackFSU</w:t>
+            </w:r>
           </w:p>
           <w:p>
             <w:r>
@@ -1241,43 +1219,32 @@
             <w:pPr>
               <w:outlineLvl w:val="0"/>
             </w:pPr>
-            <w:proofErr w:type="spellStart"/>
             <w:r>
               <w:t>GoPiGo</w:t>
             </w:r>
-            <w:proofErr w:type="spellEnd"/>
-          </w:p>
-          <w:p>
-            <w:pPr>
-              <w:outlineLvl w:val="0"/>
-            </w:pPr>
-            <w:proofErr w:type="spellStart"/>
+          </w:p>
+          <w:p>
+            <w:pPr>
+              <w:outlineLvl w:val="0"/>
+            </w:pPr>
             <w:r>
               <w:t>Ar.Drones</w:t>
             </w:r>
-            <w:proofErr w:type="spellEnd"/>
-          </w:p>
-          <w:p>
-            <w:pPr>
-              <w:outlineLvl w:val="0"/>
-            </w:pPr>
-            <w:proofErr w:type="spellStart"/>
+          </w:p>
+          <w:p>
+            <w:pPr>
+              <w:outlineLvl w:val="0"/>
+            </w:pPr>
             <w:r>
               <w:t>BoeBot</w:t>
             </w:r>
-            <w:proofErr w:type="spellEnd"/>
-          </w:p>
-          <w:p>
-            <w:pPr>
-              <w:outlineLvl w:val="0"/>
-            </w:pPr>
-            <w:proofErr w:type="spellStart"/>
-            <w:r>
-              <w:t>Myo</w:t>
-            </w:r>
-            <w:proofErr w:type="spellEnd"/>
-            <w:r>
-              <w:t xml:space="preserve"> Armband</w:t>
+          </w:p>
+          <w:p>
+            <w:pPr>
+              <w:outlineLvl w:val="0"/>
+            </w:pPr>
+            <w:r>
+              <w:t>Myo Armband</w:t>
             </w:r>
           </w:p>
           <w:p>
@@ -1343,8 +1310,16 @@
               <w:rPr>
                 <w:rFonts w:eastAsia="Calibri" w:cs="Times New Roman"/>
               </w:rPr>
-              <w:t>2015 VTC Lab Manager</w:t>
-            </w:r>
+              <w:t xml:space="preserve">2015 VTC Lab </w:t>
+            </w:r>
+            <w:r>
+              <w:rPr>
+                <w:rFonts w:eastAsia="Calibri" w:cs="Times New Roman"/>
+              </w:rPr>
+              <w:t>Engineer</w:t>
+            </w:r>
+            <w:bookmarkStart w:id="0" w:name="_GoBack"/>
+            <w:bookmarkEnd w:id="0"/>
             <w:r>
               <w:rPr>
                 <w:rFonts w:eastAsia="Calibri" w:cs="Times New Roman"/>
@@ -1368,30 +1343,8 @@
               <w:rPr>
                 <w:rFonts w:eastAsia="Calibri" w:cs="Times New Roman"/>
               </w:rPr>
-              <w:t xml:space="preserve">2015 </w:t>
-            </w:r>
-            <w:proofErr w:type="spellStart"/>
-            <w:r>
-              <w:rPr>
-                <w:rFonts w:eastAsia="Calibri" w:cs="Times New Roman"/>
-              </w:rPr>
-              <w:t>FLPoly</w:t>
-            </w:r>
-            <w:proofErr w:type="spellEnd"/>
-            <w:r>
-              <w:rPr>
-                <w:rFonts w:eastAsia="Calibri" w:cs="Times New Roman"/>
-              </w:rPr>
-              <w:t xml:space="preserve"> </w:t>
-            </w:r>
-            <w:proofErr w:type="spellStart"/>
-            <w:r>
-              <w:rPr>
-                <w:rFonts w:eastAsia="Calibri" w:cs="Times New Roman"/>
-              </w:rPr>
-              <w:t>Protothon</w:t>
-            </w:r>
-            <w:proofErr w:type="spellEnd"/>
+              <w:t>2015 FLPoly Protothon</w:t>
+            </w:r>
             <w:r>
               <w:rPr>
                 <w:rFonts w:eastAsia="Calibri" w:cs="Times New Roman"/>
@@ -1408,21 +1361,7 @@
               <w:rPr>
                 <w:rFonts w:eastAsia="Calibri" w:cs="Times New Roman"/>
               </w:rPr>
-              <w:t xml:space="preserve">2015 IBM </w:t>
-            </w:r>
-            <w:proofErr w:type="spellStart"/>
-            <w:r>
-              <w:rPr>
-                <w:rFonts w:eastAsia="Calibri" w:cs="Times New Roman"/>
-              </w:rPr>
-              <w:t>Bluemix</w:t>
-            </w:r>
-            <w:proofErr w:type="spellEnd"/>
-            <w:r>
-              <w:rPr>
-                <w:rFonts w:eastAsia="Calibri" w:cs="Times New Roman"/>
-              </w:rPr>
-              <w:t xml:space="preserve"> Hackathon</w:t>
+              <w:t>2015 IBM Bluemix Hackathon</w:t>
             </w:r>
             <w:r>
               <w:rPr>
@@ -1634,55 +1573,7 @@
                 <w:rFonts w:cs="Arial"/>
                 <w:shd w:val="clear" w:color="auto" w:fill="FFFFFF"/>
               </w:rPr>
-              <w:t>McCormack, J</w:t>
-            </w:r>
-            <w:proofErr w:type="gramStart"/>
-            <w:r>
-              <w:rPr>
-                <w:rFonts w:cs="Arial"/>
-                <w:shd w:val="clear" w:color="auto" w:fill="FFFFFF"/>
-              </w:rPr>
-              <w:t>. ;</w:t>
-            </w:r>
-            <w:proofErr w:type="gramEnd"/>
-            <w:r>
-              <w:rPr>
-                <w:rFonts w:cs="Arial"/>
-                <w:shd w:val="clear" w:color="auto" w:fill="FFFFFF"/>
-              </w:rPr>
-              <w:t xml:space="preserve"> </w:t>
-            </w:r>
-            <w:proofErr w:type="spellStart"/>
-            <w:r>
-              <w:rPr>
-                <w:rFonts w:cs="Arial"/>
-                <w:shd w:val="clear" w:color="auto" w:fill="FFFFFF"/>
-              </w:rPr>
-              <w:t>Prine</w:t>
-            </w:r>
-            <w:proofErr w:type="spellEnd"/>
-            <w:r>
-              <w:rPr>
-                <w:rFonts w:cs="Arial"/>
-                <w:shd w:val="clear" w:color="auto" w:fill="FFFFFF"/>
-              </w:rPr>
-              <w:t xml:space="preserve">, J. ; Trowbridge, B. ; Rodriguez, A. ; and </w:t>
-            </w:r>
-            <w:proofErr w:type="spellStart"/>
-            <w:r>
-              <w:rPr>
-                <w:rFonts w:cs="Arial"/>
-                <w:shd w:val="clear" w:color="auto" w:fill="FFFFFF"/>
-              </w:rPr>
-              <w:t>Integlia</w:t>
-            </w:r>
-            <w:proofErr w:type="spellEnd"/>
-            <w:r>
-              <w:rPr>
-                <w:rFonts w:cs="Arial"/>
-                <w:shd w:val="clear" w:color="auto" w:fill="FFFFFF"/>
-              </w:rPr>
-              <w:t>, R. ; 2D LIDAR as a Distributed Interaction Tool for Virtual and Augmented Reality Video Games IEEE-Gem Conference, October 2015.</w:t>
+              <w:t>McCormack, J. ; Prine, J. ; Trowbridge, B. ; Rodriguez, A. ; and Integlia, R. ; 2D LIDAR as a Distributed Interaction Tool for Virtual and Augmented Reality Video Games IEEE-Gem Conference, October 2015.</w:t>
             </w:r>
             <w:r>
               <w:rPr>
@@ -1709,55 +1600,7 @@
                 <w:rFonts w:cs="Arial"/>
                 <w:shd w:val="clear" w:color="auto" w:fill="FFFFFF"/>
               </w:rPr>
-              <w:t>Trowbridge, B</w:t>
-            </w:r>
-            <w:proofErr w:type="gramStart"/>
-            <w:r>
-              <w:rPr>
-                <w:rFonts w:cs="Arial"/>
-                <w:shd w:val="clear" w:color="auto" w:fill="FFFFFF"/>
-              </w:rPr>
-              <w:t>. ;</w:t>
-            </w:r>
-            <w:proofErr w:type="gramEnd"/>
-            <w:r>
-              <w:rPr>
-                <w:rFonts w:cs="Arial"/>
-                <w:shd w:val="clear" w:color="auto" w:fill="FFFFFF"/>
-              </w:rPr>
-              <w:t xml:space="preserve"> </w:t>
-            </w:r>
-            <w:proofErr w:type="spellStart"/>
-            <w:r>
-              <w:rPr>
-                <w:rFonts w:cs="Arial"/>
-                <w:shd w:val="clear" w:color="auto" w:fill="FFFFFF"/>
-              </w:rPr>
-              <w:t>Prine</w:t>
-            </w:r>
-            <w:proofErr w:type="spellEnd"/>
-            <w:r>
-              <w:rPr>
-                <w:rFonts w:cs="Arial"/>
-                <w:shd w:val="clear" w:color="auto" w:fill="FFFFFF"/>
-              </w:rPr>
-              <w:t xml:space="preserve">, J. ; Rodriguez, A. ; McCormack, J. ; and </w:t>
-            </w:r>
-            <w:proofErr w:type="spellStart"/>
-            <w:r>
-              <w:rPr>
-                <w:rFonts w:cs="Arial"/>
-                <w:shd w:val="clear" w:color="auto" w:fill="FFFFFF"/>
-              </w:rPr>
-              <w:t>Integlia</w:t>
-            </w:r>
-            <w:proofErr w:type="spellEnd"/>
-            <w:r>
-              <w:rPr>
-                <w:rFonts w:cs="Arial"/>
-                <w:shd w:val="clear" w:color="auto" w:fill="FFFFFF"/>
-              </w:rPr>
-              <w:t>, R. ; Game Motivating Exercise IEEE-Gem Conference, October 2015.</w:t>
+              <w:t>Trowbridge, B. ; Prine, J. ; Rodriguez, A. ; McCormack, J. ; and Integlia, R. ; Game Motivating Exercise IEEE-Gem Conference, October 2015.</w:t>
             </w:r>
           </w:p>
           <w:p>
@@ -1827,15 +1670,7 @@
           </w:p>
           <w:p>
             <w:r>
-              <w:t xml:space="preserve">Under the direction of Dr. Ryan </w:t>
-            </w:r>
-            <w:proofErr w:type="spellStart"/>
-            <w:r>
-              <w:t>Integlia</w:t>
-            </w:r>
-            <w:proofErr w:type="spellEnd"/>
-            <w:r>
-              <w:t xml:space="preserve"> </w:t>
+              <w:t xml:space="preserve">Under the direction of Dr. Ryan Integlia </w:t>
             </w:r>
             <w:r>
               <w:rPr>
@@ -1870,23 +1705,7 @@
                 <w:rFonts w:cs="Arial"/>
                 <w:shd w:val="clear" w:color="auto" w:fill="FFFFFF"/>
               </w:rPr>
-              <w:t xml:space="preserve">edge equipment. My research centers around visualizing and controlling a cognitive radio based wireless sensor network in Unity3D. I am working as part of a small team and get to work on all aspects of the project. My current focus is on using </w:t>
-            </w:r>
-            <w:proofErr w:type="spellStart"/>
-            <w:r>
-              <w:rPr>
-                <w:rFonts w:cs="Arial"/>
-                <w:shd w:val="clear" w:color="auto" w:fill="FFFFFF"/>
-              </w:rPr>
-              <w:t>GNURadio</w:t>
-            </w:r>
-            <w:proofErr w:type="spellEnd"/>
-            <w:r>
-              <w:rPr>
-                <w:rFonts w:cs="Arial"/>
-                <w:shd w:val="clear" w:color="auto" w:fill="FFFFFF"/>
-              </w:rPr>
-              <w:t xml:space="preserve"> and USRP Software Defined Radios to establish the network. Once this is completed, I will pivot and work on controlling and visualizing the radios in Unity3D.</w:t>
+              <w:t>edge equipment. My research centers around visualizing and controlling a cognitive radio based wireless sensor network in Unity3D. I am working as part of a small team and get to work on all aspects of the project. My current focus is on using GNURadio and USRP Software Defined Radios to establish the network. Once this is completed, I will pivot and work on controlling and visualizing the radios in Unity3D.</w:t>
             </w:r>
             <w:r>
               <w:rPr>
@@ -1913,46 +1732,14 @@
                 <w:rFonts w:cs="Arial"/>
                 <w:shd w:val="clear" w:color="auto" w:fill="FFFFFF"/>
               </w:rPr>
-              <w:t xml:space="preserve">I have also developed an open source driver in python to communicate with the </w:t>
-            </w:r>
-            <w:proofErr w:type="spellStart"/>
+              <w:t xml:space="preserve">I have also developed an open source driver in python to communicate with the Robopeak LIDAR and worked with the Unity3D game engine to visualize the LIDAR point cloud. As Florida Polytechnic is a small school, I have also helped in establishing the VTC Lab and Electronics shop. I have helped generate proposals and purchase equipment in order to give other students the necessary tools and equipment they need to continue research and coursework. </w:t>
+            </w:r>
             <w:r>
               <w:rPr>
                 <w:rFonts w:cs="Arial"/>
                 <w:shd w:val="clear" w:color="auto" w:fill="FFFFFF"/>
               </w:rPr>
-              <w:t>Robopeak</w:t>
-            </w:r>
-            <w:proofErr w:type="spellEnd"/>
-            <w:r>
-              <w:rPr>
-                <w:rFonts w:cs="Arial"/>
-                <w:shd w:val="clear" w:color="auto" w:fill="FFFFFF"/>
-              </w:rPr>
-              <w:t xml:space="preserve"> LIDAR and worked with the Unity3D game engine to visualize the LIDAR point cloud. As Florida Polytechnic is a small school, I have also helped in establishing the VTC Lab and Electronics shop. I have helped generate proposals and purchase equipment in order to give other students the necessary tools and equipment they need to continue research and coursework. </w:t>
-            </w:r>
-            <w:r>
-              <w:rPr>
-                <w:rFonts w:cs="Arial"/>
-                <w:shd w:val="clear" w:color="auto" w:fill="FFFFFF"/>
-              </w:rPr>
-              <w:t xml:space="preserve">I also contributed to a proposal development for a </w:t>
-            </w:r>
-            <w:proofErr w:type="spellStart"/>
-            <w:r>
-              <w:rPr>
-                <w:rFonts w:cs="Arial"/>
-                <w:shd w:val="clear" w:color="auto" w:fill="FFFFFF"/>
-              </w:rPr>
-              <w:t>Protothon</w:t>
-            </w:r>
-            <w:proofErr w:type="spellEnd"/>
-            <w:r>
-              <w:rPr>
-                <w:rFonts w:cs="Arial"/>
-                <w:shd w:val="clear" w:color="auto" w:fill="FFFFFF"/>
-              </w:rPr>
-              <w:t xml:space="preserve"> lab event, funded 2015.</w:t>
+              <w:t>I also contributed to a proposal development for a Protothon lab event, funded 2015.</w:t>
             </w:r>
             <w:r>
               <w:rPr>
@@ -2001,23 +1788,7 @@
                 <w:rFonts w:cs="Arial"/>
                 <w:shd w:val="clear" w:color="auto" w:fill="FFFFFF"/>
               </w:rPr>
-              <w:t>Since joining Florida Polytechnic I've had the opportunity to help prepare quizzes, exams, lectures, and homework assignments in conjunction with the instructor. I have helped coordinate and acted as a mentor at multiple hardware based hackathon type events we dubbed "</w:t>
-            </w:r>
-            <w:proofErr w:type="spellStart"/>
-            <w:r>
-              <w:rPr>
-                <w:rFonts w:cs="Arial"/>
-                <w:shd w:val="clear" w:color="auto" w:fill="FFFFFF"/>
-              </w:rPr>
-              <w:t>protothons</w:t>
-            </w:r>
-            <w:proofErr w:type="spellEnd"/>
-            <w:r>
-              <w:rPr>
-                <w:rFonts w:cs="Arial"/>
-                <w:shd w:val="clear" w:color="auto" w:fill="FFFFFF"/>
-              </w:rPr>
-              <w:t>". I have lead numerous recitations. I have had the opportunity to help with Circuits I, Circuits I Lab, Intro to Engineering, Intro to Engineering Design, and Intro to Programming. I have also helped with the school's diversity club.</w:t>
+              <w:t>Since joining Florida Polytechnic I've had the opportunity to help prepare quizzes, exams, lectures, and homework assignments in conjunction with the instructor. I have helped coordinate and acted as a mentor at multiple hardware based hackathon type events we dubbed "protothons". I have lead numerous recitations. I have had the opportunity to help with Circuits I, Circuits I Lab, Intro to Engineering, Intro to Engineering Design, and Intro to Programming. I have also helped with the school's diversity club.</w:t>
             </w:r>
             <w:r>
               <w:rPr>
@@ -2141,15 +1912,7 @@
               <w:br/>
             </w:r>
             <w:r>
-              <w:t xml:space="preserve">Dr. Ryan </w:t>
-            </w:r>
-            <w:proofErr w:type="spellStart"/>
-            <w:r>
-              <w:t>Integlia</w:t>
-            </w:r>
-            <w:proofErr w:type="spellEnd"/>
-            <w:r>
-              <w:t xml:space="preserve"> </w:t>
+              <w:t xml:space="preserve">Dr. Ryan Integlia </w:t>
             </w:r>
             <w:r>
               <w:br/>
@@ -2166,8 +1929,6 @@
               <w:br/>
               <w:t>Research Advisor</w:t>
             </w:r>
-            <w:bookmarkStart w:id="0" w:name="_GoBack"/>
-            <w:bookmarkEnd w:id="0"/>
             <w:r>
               <w:br/>
             </w:r>
@@ -2192,23 +1953,7 @@
               <w:br/>
             </w:r>
             <w:r>
-              <w:t xml:space="preserve">Dr. </w:t>
-            </w:r>
-            <w:proofErr w:type="spellStart"/>
-            <w:r>
-              <w:t>Anas</w:t>
-            </w:r>
-            <w:proofErr w:type="spellEnd"/>
-            <w:r>
-              <w:t xml:space="preserve"> Salah </w:t>
-            </w:r>
-            <w:proofErr w:type="spellStart"/>
-            <w:r>
-              <w:t>Eddin</w:t>
-            </w:r>
-            <w:proofErr w:type="spellEnd"/>
-            <w:r>
-              <w:t xml:space="preserve"> </w:t>
+              <w:t xml:space="preserve">Dr. Anas Salah Eddin </w:t>
             </w:r>
             <w:r>
               <w:br/>
@@ -2267,13 +2012,8 @@
               <w:br/>
             </w:r>
             <w:r>
-              <w:t xml:space="preserve">Sam </w:t>
-            </w:r>
-            <w:proofErr w:type="spellStart"/>
-            <w:r>
-              <w:t>Herec</w:t>
-            </w:r>
-            <w:proofErr w:type="spellEnd"/>
+              <w:t>Sam Herec</w:t>
+            </w:r>
             <w:r>
               <w:br/>
               <w:t>Technical Project Manager</w:t>
@@ -2403,23 +2143,7 @@
                 <w:rFonts w:cs="Arial"/>
                 <w:shd w:val="clear" w:color="auto" w:fill="FFFFFF"/>
               </w:rPr>
-              <w:t xml:space="preserve">As an intern for the Theater Deployable Communications branch of MITRE my research focused on how software based VoIP phones could be integrated into the current Air Force infrastructure. My work allowed me to utilize Wireshark, Backtrack 5 (now Kali), Cisco switches, and other network testing equipment. I learned a lot about security and got to work on </w:t>
-            </w:r>
-            <w:proofErr w:type="spellStart"/>
-            <w:r>
-              <w:rPr>
-                <w:rFonts w:cs="Arial"/>
-                <w:shd w:val="clear" w:color="auto" w:fill="FFFFFF"/>
-              </w:rPr>
-              <w:t>Hanscom</w:t>
-            </w:r>
-            <w:proofErr w:type="spellEnd"/>
-            <w:r>
-              <w:rPr>
-                <w:rFonts w:cs="Arial"/>
-                <w:shd w:val="clear" w:color="auto" w:fill="FFFFFF"/>
-              </w:rPr>
-              <w:t xml:space="preserve"> Airforce Base. My work culminated in the publication of a white paper and a presentation at a MITRE technical exchange meeting with various members of the United States Armed Forces ranking as high as Colonel</w:t>
+              <w:t>As an intern for the Theater Deployable Communications branch of MITRE my research focused on how software based VoIP phones could be integrated into the current Air Force infrastructure. My work allowed me to utilize Wireshark, Backtrack 5 (now Kali), Cisco switches, and other network testing equipment. I learned a lot about security and got to work on Hanscom Airforce Base. My work culminated in the publication of a white paper and a presentation at a MITRE technical exchange meeting with various members of the United States Armed Forces ranking as high as Colonel</w:t>
             </w:r>
             <w:r>
               <w:br/>
@@ -2582,7 +2306,7 @@
         <w:bCs/>
         <w:noProof/>
       </w:rPr>
-      <w:t>2</w:t>
+      <w:t>3</w:t>
     </w:r>
     <w:r>
       <w:rPr>

</xml_diff>

<commit_message>
Updated Resume based on advice from a friend
</commit_message>
<xml_diff>
--- a/CV/JMcCormack_CV_12-4-2015.docx
+++ b/CV/JMcCormack_CV_12-4-2015.docx
@@ -5,7 +5,7 @@
     <w:tbl>
       <w:tblPr>
         <w:tblStyle w:val="TableGrid"/>
-        <w:tblW w:w="5000" w:type="pct"/>
+        <w:tblW w:w="5009" w:type="pct"/>
         <w:jc w:val="center"/>
         <w:tblBorders>
           <w:top w:val="none" w:sz="0" w:space="0" w:color="auto"/>
@@ -23,8 +23,8 @@
       </w:tblPr>
       <w:tblGrid>
         <w:gridCol w:w="4120"/>
-        <w:gridCol w:w="2294"/>
-        <w:gridCol w:w="4386"/>
+        <w:gridCol w:w="2720"/>
+        <w:gridCol w:w="3979"/>
       </w:tblGrid>
       <w:tr>
         <w:trPr>
@@ -32,7 +32,7 @@
         </w:trPr>
         <w:tc>
           <w:tcPr>
-            <w:tcW w:w="2969" w:type="pct"/>
+            <w:tcW w:w="3161" w:type="pct"/>
             <w:gridSpan w:val="2"/>
             <w:tcBorders>
               <w:right w:val="single" w:sz="24" w:space="0" w:color="471E21"/>
@@ -44,19 +44,19 @@
           </w:tcPr>
           <w:p>
             <w:pPr>
-              <w:pStyle w:val="Name"/>
-            </w:pPr>
-            <w:proofErr w:type="spellStart"/>
-            <w:r>
-              <w:rPr>
-                <w:color w:val="808080" w:themeColor="background1" w:themeShade="80"/>
-              </w:rPr>
+              <w:pStyle w:val="Heading1"/>
+            </w:pPr>
+            <w:r>
               <w:t>JOHN</w:t>
             </w:r>
             <w:r>
+              <w:t xml:space="preserve"> </w:t>
+            </w:r>
+            <w:r>
               <w:t>McCORMACK</w:t>
             </w:r>
-            <w:proofErr w:type="spellEnd"/>
+            <w:bookmarkStart w:id="0" w:name="_GoBack"/>
+            <w:bookmarkEnd w:id="0"/>
           </w:p>
           <w:p>
             <w:pPr>
@@ -69,7 +69,7 @@
         </w:tc>
         <w:tc>
           <w:tcPr>
-            <w:tcW w:w="2031" w:type="pct"/>
+            <w:tcW w:w="1839" w:type="pct"/>
             <w:tcBorders>
               <w:left w:val="single" w:sz="24" w:space="0" w:color="471E21"/>
             </w:tcBorders>
@@ -145,7 +145,7 @@
         </w:trPr>
         <w:tc>
           <w:tcPr>
-            <w:tcW w:w="2969" w:type="pct"/>
+            <w:tcW w:w="3161" w:type="pct"/>
             <w:gridSpan w:val="2"/>
             <w:tcBorders>
               <w:bottom w:val="single" w:sz="24" w:space="0" w:color="471E21"/>
@@ -163,7 +163,7 @@
         </w:tc>
         <w:tc>
           <w:tcPr>
-            <w:tcW w:w="2031" w:type="pct"/>
+            <w:tcW w:w="1839" w:type="pct"/>
             <w:tcBorders>
               <w:bottom w:val="single" w:sz="24" w:space="0" w:color="471E21"/>
             </w:tcBorders>
@@ -185,7 +185,7 @@
         </w:trPr>
         <w:tc>
           <w:tcPr>
-            <w:tcW w:w="2969" w:type="pct"/>
+            <w:tcW w:w="3161" w:type="pct"/>
             <w:gridSpan w:val="2"/>
             <w:tcBorders>
               <w:top w:val="single" w:sz="24" w:space="0" w:color="471E21"/>
@@ -203,7 +203,7 @@
         </w:tc>
         <w:tc>
           <w:tcPr>
-            <w:tcW w:w="2031" w:type="pct"/>
+            <w:tcW w:w="1839" w:type="pct"/>
             <w:tcBorders>
               <w:top w:val="single" w:sz="24" w:space="0" w:color="471E21"/>
             </w:tcBorders>
@@ -280,7 +280,7 @@
         </w:trPr>
         <w:tc>
           <w:tcPr>
-            <w:tcW w:w="2969" w:type="pct"/>
+            <w:tcW w:w="3161" w:type="pct"/>
             <w:gridSpan w:val="2"/>
             <w:tcBorders>
               <w:bottom w:val="single" w:sz="24" w:space="0" w:color="471E21"/>
@@ -298,7 +298,7 @@
         </w:tc>
         <w:tc>
           <w:tcPr>
-            <w:tcW w:w="2031" w:type="pct"/>
+            <w:tcW w:w="1839" w:type="pct"/>
             <w:tcBorders>
               <w:bottom w:val="single" w:sz="24" w:space="0" w:color="471E21"/>
             </w:tcBorders>
@@ -320,7 +320,7 @@
         </w:trPr>
         <w:tc>
           <w:tcPr>
-            <w:tcW w:w="2969" w:type="pct"/>
+            <w:tcW w:w="3161" w:type="pct"/>
             <w:gridSpan w:val="2"/>
             <w:tcBorders>
               <w:top w:val="single" w:sz="24" w:space="0" w:color="471E21"/>
@@ -338,7 +338,7 @@
         </w:tc>
         <w:tc>
           <w:tcPr>
-            <w:tcW w:w="2031" w:type="pct"/>
+            <w:tcW w:w="1839" w:type="pct"/>
             <w:tcBorders>
               <w:top w:val="single" w:sz="24" w:space="0" w:color="471E21"/>
             </w:tcBorders>
@@ -366,7 +366,7 @@
         </w:trPr>
         <w:tc>
           <w:tcPr>
-            <w:tcW w:w="1907" w:type="pct"/>
+            <w:tcW w:w="1904" w:type="pct"/>
             <w:tcBorders>
               <w:top w:val="nil"/>
               <w:bottom w:val="nil"/>
@@ -377,6 +377,49 @@
           </w:tcPr>
           <w:p>
             <w:pPr>
+              <w:pStyle w:val="Heading1"/>
+            </w:pPr>
+            <w:r>
+              <w:t>Social</w:t>
+            </w:r>
+          </w:p>
+          <w:p>
+            <w:pPr>
+              <w:outlineLvl w:val="0"/>
+              <w:rPr>
+                <w:rFonts w:eastAsia="Calibri" w:cs="Times New Roman"/>
+              </w:rPr>
+            </w:pPr>
+            <w:r>
+              <w:rPr>
+                <w:rFonts w:eastAsia="Calibri" w:cs="Times New Roman"/>
+              </w:rPr>
+              <w:t>github.com/jmccormack200</w:t>
+            </w:r>
+          </w:p>
+          <w:p>
+            <w:pPr>
+              <w:outlineLvl w:val="0"/>
+            </w:pPr>
+            <w:r>
+              <w:t>jdmccormack.com</w:t>
+            </w:r>
+          </w:p>
+          <w:p>
+            <w:pPr>
+              <w:outlineLvl w:val="0"/>
+            </w:pPr>
+            <w:r>
+              <w:t>linkedin.com/in/</w:t>
+            </w:r>
+            <w:proofErr w:type="spellStart"/>
+            <w:r>
+              <w:t>jdmccormack</w:t>
+            </w:r>
+            <w:proofErr w:type="spellEnd"/>
+          </w:p>
+          <w:p>
+            <w:pPr>
               <w:outlineLvl w:val="0"/>
               <w:rPr>
                 <w:rFonts w:ascii="Arial Black" w:hAnsi="Arial Black" w:cs="Aharoni"/>
@@ -387,127 +430,119 @@
                 <w:szCs w:val="28"/>
               </w:rPr>
             </w:pPr>
-            <w:r>
-              <w:rPr>
-                <w:rFonts w:ascii="Arial Black" w:hAnsi="Arial Black" w:cs="Aharoni"/>
-                <w:caps/>
-                <w:color w:val="BA5C3A"/>
-                <w:spacing w:val="40"/>
-                <w:sz w:val="28"/>
-                <w:szCs w:val="28"/>
-              </w:rPr>
-              <w:t>Social</w:t>
-            </w:r>
-          </w:p>
-          <w:p>
-            <w:pPr>
-              <w:outlineLvl w:val="0"/>
-              <w:rPr>
-                <w:rFonts w:eastAsia="Calibri" w:cs="Times New Roman"/>
-              </w:rPr>
-            </w:pPr>
-            <w:r>
-              <w:rPr>
-                <w:rFonts w:eastAsia="Calibri" w:cs="Times New Roman"/>
-              </w:rPr>
-              <w:t>github.com/jmccormack200</w:t>
-            </w:r>
-          </w:p>
-          <w:p>
-            <w:pPr>
-              <w:outlineLvl w:val="0"/>
-            </w:pPr>
-            <w:r>
-              <w:t>jdmccormack.com</w:t>
-            </w:r>
-          </w:p>
-          <w:p>
-            <w:pPr>
-              <w:outlineLvl w:val="0"/>
-            </w:pPr>
-            <w:r>
-              <w:t>linkedin.com/in/</w:t>
-            </w:r>
+          </w:p>
+          <w:p>
+            <w:pPr>
+              <w:pStyle w:val="Heading1"/>
+            </w:pPr>
+            <w:r>
+              <w:t>Languages</w:t>
+            </w:r>
+          </w:p>
+          <w:p>
+            <w:pPr>
+              <w:rPr>
+                <w:rFonts w:eastAsia="Calibri" w:cs="Times New Roman"/>
+              </w:rPr>
+            </w:pPr>
+            <w:r>
+              <w:rPr>
+                <w:rFonts w:eastAsia="Calibri" w:cs="Times New Roman"/>
+              </w:rPr>
+              <w:t>C</w:t>
+            </w:r>
+          </w:p>
+          <w:p>
+            <w:pPr>
+              <w:rPr>
+                <w:rFonts w:eastAsia="Calibri" w:cs="Times New Roman"/>
+              </w:rPr>
+            </w:pPr>
+            <w:r>
+              <w:rPr>
+                <w:rFonts w:eastAsia="Calibri" w:cs="Times New Roman"/>
+              </w:rPr>
+              <w:t>C#</w:t>
+            </w:r>
+          </w:p>
+          <w:p>
+            <w:pPr>
+              <w:rPr>
+                <w:rFonts w:eastAsia="Calibri" w:cs="Times New Roman"/>
+              </w:rPr>
+            </w:pPr>
+            <w:r>
+              <w:rPr>
+                <w:rFonts w:eastAsia="Calibri" w:cs="Times New Roman"/>
+              </w:rPr>
+              <w:t>Python</w:t>
+            </w:r>
+          </w:p>
+          <w:p>
+            <w:pPr>
+              <w:rPr>
+                <w:rFonts w:eastAsia="Calibri" w:cs="Times New Roman"/>
+              </w:rPr>
+            </w:pPr>
             <w:proofErr w:type="spellStart"/>
             <w:r>
-              <w:t>jdmccormack</w:t>
+              <w:rPr>
+                <w:rFonts w:eastAsia="Calibri" w:cs="Times New Roman"/>
+              </w:rPr>
+              <w:t>Javascript</w:t>
             </w:r>
             <w:proofErr w:type="spellEnd"/>
           </w:p>
           <w:p>
             <w:pPr>
-              <w:outlineLvl w:val="0"/>
-              <w:rPr>
-                <w:rFonts w:ascii="Arial Black" w:hAnsi="Arial Black" w:cs="Aharoni"/>
-                <w:caps/>
-                <w:color w:val="BA5C3A"/>
-                <w:spacing w:val="40"/>
-                <w:sz w:val="28"/>
-                <w:szCs w:val="28"/>
-              </w:rPr>
-            </w:pPr>
-          </w:p>
-          <w:p>
-            <w:pPr>
-              <w:outlineLvl w:val="0"/>
-              <w:rPr>
-                <w:rFonts w:ascii="Arial Black" w:hAnsi="Arial Black" w:cs="Aharoni"/>
-                <w:caps/>
-                <w:color w:val="BA5C3A"/>
-                <w:spacing w:val="40"/>
-                <w:sz w:val="28"/>
-                <w:szCs w:val="28"/>
-              </w:rPr>
-            </w:pPr>
-            <w:r>
-              <w:rPr>
-                <w:rFonts w:ascii="Arial Black" w:hAnsi="Arial Black" w:cs="Aharoni"/>
-                <w:caps/>
-                <w:color w:val="BA5C3A"/>
-                <w:spacing w:val="40"/>
-                <w:sz w:val="28"/>
-                <w:szCs w:val="28"/>
-              </w:rPr>
-              <w:t>Languages</w:t>
-            </w:r>
-          </w:p>
-          <w:p>
-            <w:pPr>
-              <w:rPr>
-                <w:rFonts w:eastAsia="Calibri" w:cs="Times New Roman"/>
-              </w:rPr>
-            </w:pPr>
-            <w:r>
-              <w:rPr>
-                <w:rFonts w:eastAsia="Calibri" w:cs="Times New Roman"/>
-              </w:rPr>
-              <w:t>C</w:t>
-            </w:r>
-          </w:p>
-          <w:p>
-            <w:pPr>
-              <w:rPr>
-                <w:rFonts w:eastAsia="Calibri" w:cs="Times New Roman"/>
-              </w:rPr>
-            </w:pPr>
-            <w:r>
-              <w:rPr>
-                <w:rFonts w:eastAsia="Calibri" w:cs="Times New Roman"/>
-              </w:rPr>
-              <w:t>C#</w:t>
-            </w:r>
-          </w:p>
-          <w:p>
-            <w:pPr>
-              <w:rPr>
-                <w:rFonts w:eastAsia="Calibri" w:cs="Times New Roman"/>
-              </w:rPr>
-            </w:pPr>
-            <w:r>
-              <w:rPr>
-                <w:rFonts w:eastAsia="Calibri" w:cs="Times New Roman"/>
-              </w:rPr>
-              <w:t>Python</w:t>
+              <w:rPr>
+                <w:rFonts w:eastAsia="Calibri" w:cs="Times New Roman"/>
+              </w:rPr>
+            </w:pPr>
+            <w:r>
+              <w:rPr>
+                <w:rFonts w:eastAsia="Calibri" w:cs="Times New Roman"/>
+              </w:rPr>
+              <w:t>Assembly</w:t>
+            </w:r>
+          </w:p>
+          <w:p>
+            <w:pPr>
+              <w:rPr>
+                <w:rFonts w:eastAsia="Calibri" w:cs="Times New Roman"/>
+              </w:rPr>
+            </w:pPr>
+            <w:r>
+              <w:rPr>
+                <w:rFonts w:eastAsia="Calibri" w:cs="Times New Roman"/>
+              </w:rPr>
+              <w:t>Verilog</w:t>
+            </w:r>
+          </w:p>
+          <w:p>
+            <w:pPr>
+              <w:rPr>
+                <w:rFonts w:eastAsia="Calibri" w:cs="Times New Roman"/>
+              </w:rPr>
+            </w:pPr>
+            <w:r>
+              <w:rPr>
+                <w:rFonts w:eastAsia="Calibri" w:cs="Times New Roman"/>
+              </w:rPr>
+              <w:t>Java</w:t>
+            </w:r>
+          </w:p>
+          <w:p>
+            <w:pPr>
+              <w:rPr>
+                <w:rFonts w:eastAsia="Calibri" w:cs="Times New Roman"/>
+              </w:rPr>
+            </w:pPr>
+            <w:r>
+              <w:rPr>
+                <w:rFonts w:eastAsia="Calibri" w:cs="Times New Roman"/>
+              </w:rPr>
+              <w:t>HTML5 and CSS</w:t>
             </w:r>
           </w:p>
           <w:p>
@@ -521,76 +556,9 @@
               <w:rPr>
                 <w:rFonts w:eastAsia="Calibri" w:cs="Times New Roman"/>
               </w:rPr>
-              <w:t>Javascript</w:t>
+              <w:t>Erlang</w:t>
             </w:r>
             <w:proofErr w:type="spellEnd"/>
-          </w:p>
-          <w:p>
-            <w:pPr>
-              <w:rPr>
-                <w:rFonts w:eastAsia="Calibri" w:cs="Times New Roman"/>
-              </w:rPr>
-            </w:pPr>
-            <w:r>
-              <w:rPr>
-                <w:rFonts w:eastAsia="Calibri" w:cs="Times New Roman"/>
-              </w:rPr>
-              <w:t>Assembly</w:t>
-            </w:r>
-          </w:p>
-          <w:p>
-            <w:pPr>
-              <w:rPr>
-                <w:rFonts w:eastAsia="Calibri" w:cs="Times New Roman"/>
-              </w:rPr>
-            </w:pPr>
-            <w:r>
-              <w:rPr>
-                <w:rFonts w:eastAsia="Calibri" w:cs="Times New Roman"/>
-              </w:rPr>
-              <w:t>Verilog</w:t>
-            </w:r>
-          </w:p>
-          <w:p>
-            <w:pPr>
-              <w:rPr>
-                <w:rFonts w:eastAsia="Calibri" w:cs="Times New Roman"/>
-              </w:rPr>
-            </w:pPr>
-            <w:r>
-              <w:rPr>
-                <w:rFonts w:eastAsia="Calibri" w:cs="Times New Roman"/>
-              </w:rPr>
-              <w:t>Java</w:t>
-            </w:r>
-          </w:p>
-          <w:p>
-            <w:pPr>
-              <w:rPr>
-                <w:rFonts w:eastAsia="Calibri" w:cs="Times New Roman"/>
-              </w:rPr>
-            </w:pPr>
-            <w:r>
-              <w:rPr>
-                <w:rFonts w:eastAsia="Calibri" w:cs="Times New Roman"/>
-              </w:rPr>
-              <w:t>HTML5 and CSS</w:t>
-            </w:r>
-          </w:p>
-          <w:p>
-            <w:pPr>
-              <w:rPr>
-                <w:rFonts w:eastAsia="Calibri" w:cs="Times New Roman"/>
-              </w:rPr>
-            </w:pPr>
-            <w:proofErr w:type="spellStart"/>
-            <w:r>
-              <w:rPr>
-                <w:rFonts w:eastAsia="Calibri" w:cs="Times New Roman"/>
-              </w:rPr>
-              <w:t>Erlang</w:t>
-            </w:r>
-            <w:proofErr w:type="spellEnd"/>
             <w:r>
               <w:rPr>
                 <w:rFonts w:eastAsia="Calibri" w:cs="Times New Roman"/>
@@ -634,25 +602,9 @@
           <w:p/>
           <w:p>
             <w:pPr>
-              <w:outlineLvl w:val="0"/>
-              <w:rPr>
-                <w:rFonts w:ascii="Arial Black" w:hAnsi="Arial Black" w:cs="Aharoni"/>
-                <w:caps/>
-                <w:color w:val="BA5C3A"/>
-                <w:spacing w:val="40"/>
-                <w:sz w:val="28"/>
-                <w:szCs w:val="28"/>
-              </w:rPr>
-            </w:pPr>
-            <w:r>
-              <w:rPr>
-                <w:rFonts w:ascii="Arial Black" w:hAnsi="Arial Black" w:cs="Aharoni"/>
-                <w:caps/>
-                <w:color w:val="BA5C3A"/>
-                <w:spacing w:val="40"/>
-                <w:sz w:val="28"/>
-                <w:szCs w:val="28"/>
-              </w:rPr>
+              <w:pStyle w:val="Heading1"/>
+            </w:pPr>
+            <w:r>
               <w:t>Software</w:t>
             </w:r>
           </w:p>
@@ -782,7 +734,7 @@
         </w:tc>
         <w:tc>
           <w:tcPr>
-            <w:tcW w:w="3093" w:type="pct"/>
+            <w:tcW w:w="3096" w:type="pct"/>
             <w:gridSpan w:val="2"/>
             <w:tcBorders>
               <w:top w:val="nil"/>
@@ -795,25 +747,9 @@
           </w:tcPr>
           <w:p>
             <w:pPr>
-              <w:outlineLvl w:val="0"/>
-              <w:rPr>
-                <w:rFonts w:ascii="Arial Black" w:hAnsi="Arial Black" w:cs="Aharoni"/>
-                <w:caps/>
-                <w:color w:val="BA5C3A"/>
-                <w:spacing w:val="40"/>
-                <w:sz w:val="28"/>
-                <w:szCs w:val="28"/>
-              </w:rPr>
-            </w:pPr>
-            <w:r>
-              <w:rPr>
-                <w:rFonts w:ascii="Arial Black" w:hAnsi="Arial Black" w:cs="Aharoni"/>
-                <w:caps/>
-                <w:color w:val="BA5C3A"/>
-                <w:spacing w:val="40"/>
-                <w:sz w:val="28"/>
-                <w:szCs w:val="28"/>
-              </w:rPr>
+              <w:pStyle w:val="Heading1"/>
+            </w:pPr>
+            <w:r>
               <w:t>Education</w:t>
             </w:r>
           </w:p>
@@ -1061,7 +997,7 @@
         </w:trPr>
         <w:tc>
           <w:tcPr>
-            <w:tcW w:w="2969" w:type="pct"/>
+            <w:tcW w:w="3161" w:type="pct"/>
             <w:gridSpan w:val="2"/>
             <w:tcMar>
               <w:left w:w="0" w:type="dxa"/>
@@ -1076,7 +1012,7 @@
         </w:tc>
         <w:tc>
           <w:tcPr>
-            <w:tcW w:w="2031" w:type="pct"/>
+            <w:tcW w:w="1839" w:type="pct"/>
           </w:tcPr>
           <w:p>
             <w:pPr>
@@ -1095,7 +1031,7 @@
         </w:trPr>
         <w:tc>
           <w:tcPr>
-            <w:tcW w:w="2969" w:type="pct"/>
+            <w:tcW w:w="3161" w:type="pct"/>
             <w:gridSpan w:val="2"/>
             <w:tcMar>
               <w:left w:w="0" w:type="dxa"/>
@@ -1110,7 +1046,7 @@
         </w:tc>
         <w:tc>
           <w:tcPr>
-            <w:tcW w:w="2031" w:type="pct"/>
+            <w:tcW w:w="1839" w:type="pct"/>
           </w:tcPr>
           <w:p>
             <w:pPr>
@@ -1135,7 +1071,7 @@
         </w:trPr>
         <w:tc>
           <w:tcPr>
-            <w:tcW w:w="1907" w:type="pct"/>
+            <w:tcW w:w="1904" w:type="pct"/>
             <w:tcBorders>
               <w:top w:val="nil"/>
               <w:bottom w:val="nil"/>
@@ -1146,6 +1082,142 @@
           </w:tcPr>
           <w:p>
             <w:pPr>
+              <w:pStyle w:val="Heading1"/>
+            </w:pPr>
+            <w:r>
+              <w:t>Hardware</w:t>
+            </w:r>
+          </w:p>
+          <w:p>
+            <w:r>
+              <w:t>Software Defined Radio</w:t>
+            </w:r>
+          </w:p>
+          <w:p>
+            <w:r>
+              <w:t>Atmel, TI, ARM µControllers</w:t>
+            </w:r>
+          </w:p>
+          <w:p>
+            <w:r>
+              <w:t>Xilinx FPGAs</w:t>
+            </w:r>
+          </w:p>
+          <w:p>
+            <w:r>
+              <w:t>Surface Mount Soldering</w:t>
+            </w:r>
+          </w:p>
+          <w:p>
+            <w:r>
+              <w:t>Oscilloscopes</w:t>
+            </w:r>
+          </w:p>
+          <w:p>
+            <w:r>
+              <w:t>Spectrum Analyzers</w:t>
+            </w:r>
+          </w:p>
+          <w:p>
+            <w:r>
+              <w:t>Logic Analyzers</w:t>
+            </w:r>
+          </w:p>
+          <w:p>
+            <w:r>
+              <w:t>I2C, SPI, UART</w:t>
+            </w:r>
+          </w:p>
+          <w:p>
+            <w:r>
+              <w:t>ADC/DAC</w:t>
+            </w:r>
+          </w:p>
+          <w:p>
+            <w:pPr>
+              <w:outlineLvl w:val="0"/>
+            </w:pPr>
+            <w:r>
+              <w:t>3D Printing</w:t>
+            </w:r>
+          </w:p>
+          <w:p>
+            <w:pPr>
+              <w:outlineLvl w:val="0"/>
+            </w:pPr>
+            <w:r>
+              <w:t>Raspberry Pi</w:t>
+            </w:r>
+          </w:p>
+          <w:p>
+            <w:pPr>
+              <w:outlineLvl w:val="0"/>
+            </w:pPr>
+            <w:r>
+              <w:t>Arduino</w:t>
+            </w:r>
+          </w:p>
+          <w:p>
+            <w:pPr>
+              <w:outlineLvl w:val="0"/>
+            </w:pPr>
+            <w:proofErr w:type="spellStart"/>
+            <w:r>
+              <w:t>GoPiGo</w:t>
+            </w:r>
+            <w:proofErr w:type="spellEnd"/>
+          </w:p>
+          <w:p>
+            <w:pPr>
+              <w:outlineLvl w:val="0"/>
+            </w:pPr>
+            <w:proofErr w:type="spellStart"/>
+            <w:r>
+              <w:t>Ar.Drones</w:t>
+            </w:r>
+            <w:proofErr w:type="spellEnd"/>
+          </w:p>
+          <w:p>
+            <w:pPr>
+              <w:outlineLvl w:val="0"/>
+            </w:pPr>
+            <w:proofErr w:type="spellStart"/>
+            <w:r>
+              <w:t>BoeBot</w:t>
+            </w:r>
+            <w:proofErr w:type="spellEnd"/>
+          </w:p>
+          <w:p>
+            <w:pPr>
+              <w:outlineLvl w:val="0"/>
+            </w:pPr>
+            <w:proofErr w:type="spellStart"/>
+            <w:r>
+              <w:t>Myo</w:t>
+            </w:r>
+            <w:proofErr w:type="spellEnd"/>
+            <w:r>
+              <w:t xml:space="preserve"> Armband</w:t>
+            </w:r>
+          </w:p>
+          <w:p>
+            <w:pPr>
+              <w:outlineLvl w:val="0"/>
+            </w:pPr>
+            <w:r>
+              <w:t>Leap Motion Plus</w:t>
+            </w:r>
+          </w:p>
+          <w:p>
+            <w:pPr>
+              <w:outlineLvl w:val="0"/>
+            </w:pPr>
+            <w:r>
+              <w:t>Oculus Rift</w:t>
+            </w:r>
+          </w:p>
+          <w:p>
+            <w:pPr>
               <w:outlineLvl w:val="0"/>
               <w:rPr>
                 <w:rFonts w:ascii="Arial Black" w:hAnsi="Arial Black" w:cs="Aharoni"/>
@@ -1156,320 +1228,152 @@
                 <w:szCs w:val="28"/>
               </w:rPr>
             </w:pPr>
-            <w:r>
-              <w:rPr>
-                <w:rFonts w:ascii="Arial Black" w:hAnsi="Arial Black" w:cs="Aharoni"/>
-                <w:caps/>
-                <w:color w:val="BA5C3A"/>
-                <w:spacing w:val="40"/>
-                <w:sz w:val="28"/>
-                <w:szCs w:val="28"/>
-              </w:rPr>
-              <w:t>Hardware</w:t>
-            </w:r>
-          </w:p>
-          <w:p>
-            <w:r>
-              <w:t>Software Defined Radio</w:t>
-            </w:r>
-          </w:p>
-          <w:p>
-            <w:r>
-              <w:t>Atmel, TI, ARM µControllers</w:t>
-            </w:r>
-          </w:p>
-          <w:p>
-            <w:r>
-              <w:t>Xilinx FPGAs</w:t>
-            </w:r>
-          </w:p>
-          <w:p>
-            <w:r>
-              <w:t>Surface Mount Soldering</w:t>
-            </w:r>
-          </w:p>
-          <w:p>
-            <w:r>
-              <w:t>Oscilloscopes</w:t>
-            </w:r>
-          </w:p>
-          <w:p>
-            <w:r>
-              <w:t>Spectrum Analyzers</w:t>
-            </w:r>
-          </w:p>
-          <w:p>
-            <w:r>
-              <w:t>Logic Analyzers</w:t>
-            </w:r>
-          </w:p>
-          <w:p>
-            <w:r>
-              <w:t>I2C, SPI, UART</w:t>
-            </w:r>
-          </w:p>
-          <w:p>
-            <w:r>
-              <w:t>ADC/DAC</w:t>
-            </w:r>
-          </w:p>
-          <w:p>
-            <w:pPr>
-              <w:outlineLvl w:val="0"/>
-            </w:pPr>
-            <w:r>
-              <w:t>3D Printing</w:t>
-            </w:r>
-          </w:p>
-          <w:p>
-            <w:pPr>
-              <w:outlineLvl w:val="0"/>
-            </w:pPr>
-            <w:r>
-              <w:t>Raspberry Pi</w:t>
-            </w:r>
-          </w:p>
-          <w:p>
-            <w:pPr>
-              <w:outlineLvl w:val="0"/>
-            </w:pPr>
-            <w:r>
-              <w:t>Arduino</w:t>
-            </w:r>
-          </w:p>
-          <w:p>
-            <w:pPr>
-              <w:outlineLvl w:val="0"/>
-            </w:pPr>
+          </w:p>
+          <w:p>
+            <w:pPr>
+              <w:pStyle w:val="Heading1"/>
+            </w:pPr>
+            <w:r>
+              <w:t>Volunteer</w:t>
+            </w:r>
+          </w:p>
+          <w:p>
+            <w:pPr>
+              <w:rPr>
+                <w:rFonts w:eastAsia="Calibri" w:cs="Times New Roman"/>
+              </w:rPr>
+            </w:pPr>
+            <w:r>
+              <w:rPr>
+                <w:rFonts w:eastAsia="Calibri" w:cs="Times New Roman"/>
+              </w:rPr>
+              <w:t xml:space="preserve">2015 VTC Lab </w:t>
+            </w:r>
+            <w:r>
+              <w:rPr>
+                <w:rFonts w:eastAsia="Calibri" w:cs="Times New Roman"/>
+              </w:rPr>
+              <w:t>Engineer</w:t>
+            </w:r>
+            <w:r>
+              <w:rPr>
+                <w:rFonts w:eastAsia="Calibri" w:cs="Times New Roman"/>
+              </w:rPr>
+              <w:br/>
+            </w:r>
+            <w:r>
+              <w:rPr>
+                <w:rFonts w:eastAsia="Calibri" w:cs="Times New Roman"/>
+              </w:rPr>
+              <w:t>2015 IEEE-GEM Paper Reviewer</w:t>
+            </w:r>
+          </w:p>
+          <w:p>
+            <w:pPr>
+              <w:rPr>
+                <w:rFonts w:eastAsia="Calibri" w:cs="Times New Roman"/>
+              </w:rPr>
+            </w:pPr>
+            <w:r>
+              <w:rPr>
+                <w:rFonts w:eastAsia="Calibri" w:cs="Times New Roman"/>
+              </w:rPr>
+              <w:t xml:space="preserve">2015 </w:t>
+            </w:r>
             <w:proofErr w:type="spellStart"/>
             <w:r>
-              <w:t>GoPiGo</w:t>
+              <w:rPr>
+                <w:rFonts w:eastAsia="Calibri" w:cs="Times New Roman"/>
+              </w:rPr>
+              <w:t>FLPoly</w:t>
             </w:r>
             <w:proofErr w:type="spellEnd"/>
-          </w:p>
-          <w:p>
-            <w:pPr>
-              <w:outlineLvl w:val="0"/>
-            </w:pPr>
+            <w:r>
+              <w:rPr>
+                <w:rFonts w:eastAsia="Calibri" w:cs="Times New Roman"/>
+              </w:rPr>
+              <w:t xml:space="preserve"> </w:t>
+            </w:r>
             <w:proofErr w:type="spellStart"/>
             <w:r>
-              <w:t>Ar.Drones</w:t>
+              <w:rPr>
+                <w:rFonts w:eastAsia="Calibri" w:cs="Times New Roman"/>
+              </w:rPr>
+              <w:t>Protothon</w:t>
             </w:r>
             <w:proofErr w:type="spellEnd"/>
-          </w:p>
-          <w:p>
-            <w:pPr>
-              <w:outlineLvl w:val="0"/>
-            </w:pPr>
+            <w:r>
+              <w:rPr>
+                <w:rFonts w:eastAsia="Calibri" w:cs="Times New Roman"/>
+              </w:rPr>
+              <w:t xml:space="preserve"> Organizer</w:t>
+            </w:r>
+            <w:r>
+              <w:rPr>
+                <w:rFonts w:eastAsia="Calibri" w:cs="Times New Roman"/>
+              </w:rPr>
+              <w:br/>
+            </w:r>
+            <w:r>
+              <w:rPr>
+                <w:rFonts w:eastAsia="Calibri" w:cs="Times New Roman"/>
+              </w:rPr>
+              <w:t xml:space="preserve">2015 IBM </w:t>
+            </w:r>
             <w:proofErr w:type="spellStart"/>
             <w:r>
-              <w:t>BoeBot</w:t>
+              <w:rPr>
+                <w:rFonts w:eastAsia="Calibri" w:cs="Times New Roman"/>
+              </w:rPr>
+              <w:t>Bluemix</w:t>
             </w:r>
             <w:proofErr w:type="spellEnd"/>
-          </w:p>
-          <w:p>
-            <w:pPr>
-              <w:outlineLvl w:val="0"/>
-            </w:pPr>
-            <w:proofErr w:type="spellStart"/>
-            <w:r>
-              <w:t>Myo</w:t>
-            </w:r>
-            <w:proofErr w:type="spellEnd"/>
-            <w:r>
-              <w:t xml:space="preserve"> Armband</w:t>
-            </w:r>
-          </w:p>
-          <w:p>
-            <w:pPr>
-              <w:outlineLvl w:val="0"/>
-            </w:pPr>
-            <w:r>
-              <w:t>Leap Motion Plus</w:t>
-            </w:r>
-          </w:p>
-          <w:p>
-            <w:pPr>
-              <w:outlineLvl w:val="0"/>
-            </w:pPr>
-            <w:r>
-              <w:t>Oculus Rift</w:t>
-            </w:r>
-          </w:p>
-          <w:p>
-            <w:pPr>
-              <w:outlineLvl w:val="0"/>
-              <w:rPr>
-                <w:rFonts w:ascii="Arial Black" w:hAnsi="Arial Black" w:cs="Aharoni"/>
-                <w:caps/>
-                <w:color w:val="BA5C3A"/>
-                <w:spacing w:val="40"/>
-                <w:sz w:val="28"/>
-                <w:szCs w:val="28"/>
-              </w:rPr>
-            </w:pPr>
-          </w:p>
-          <w:p>
-            <w:pPr>
-              <w:outlineLvl w:val="0"/>
-              <w:rPr>
-                <w:rFonts w:ascii="Arial Black" w:hAnsi="Arial Black" w:cs="Aharoni"/>
-                <w:caps/>
-                <w:color w:val="BA5C3A"/>
-                <w:spacing w:val="40"/>
-                <w:sz w:val="28"/>
-                <w:szCs w:val="28"/>
-              </w:rPr>
-            </w:pPr>
-            <w:r>
-              <w:rPr>
-                <w:rFonts w:ascii="Arial Black" w:hAnsi="Arial Black" w:cs="Aharoni"/>
-                <w:caps/>
-                <w:color w:val="BA5C3A"/>
-                <w:spacing w:val="40"/>
-                <w:sz w:val="28"/>
-                <w:szCs w:val="28"/>
-              </w:rPr>
-              <w:t>Volunteer</w:t>
-            </w:r>
-          </w:p>
-          <w:p>
-            <w:pPr>
-              <w:rPr>
-                <w:rFonts w:eastAsia="Calibri" w:cs="Times New Roman"/>
-              </w:rPr>
-            </w:pPr>
-            <w:r>
-              <w:rPr>
-                <w:rFonts w:eastAsia="Calibri" w:cs="Times New Roman"/>
-              </w:rPr>
-              <w:t xml:space="preserve">2015 VTC Lab </w:t>
-            </w:r>
-            <w:r>
-              <w:rPr>
-                <w:rFonts w:eastAsia="Calibri" w:cs="Times New Roman"/>
-              </w:rPr>
-              <w:t>Engineer</w:t>
-            </w:r>
-            <w:r>
-              <w:rPr>
-                <w:rFonts w:eastAsia="Calibri" w:cs="Times New Roman"/>
-              </w:rPr>
-              <w:br/>
-            </w:r>
-            <w:r>
-              <w:rPr>
-                <w:rFonts w:eastAsia="Calibri" w:cs="Times New Roman"/>
-              </w:rPr>
-              <w:t>2015 IEEE-GEM Paper Reviewer</w:t>
-            </w:r>
-          </w:p>
-          <w:p>
-            <w:pPr>
-              <w:rPr>
-                <w:rFonts w:eastAsia="Calibri" w:cs="Times New Roman"/>
-              </w:rPr>
-            </w:pPr>
-            <w:r>
-              <w:rPr>
-                <w:rFonts w:eastAsia="Calibri" w:cs="Times New Roman"/>
-              </w:rPr>
-              <w:t xml:space="preserve">2015 </w:t>
-            </w:r>
-            <w:proofErr w:type="spellStart"/>
-            <w:r>
-              <w:rPr>
-                <w:rFonts w:eastAsia="Calibri" w:cs="Times New Roman"/>
-              </w:rPr>
-              <w:t>FLPoly</w:t>
-            </w:r>
-            <w:proofErr w:type="spellEnd"/>
-            <w:r>
-              <w:rPr>
-                <w:rFonts w:eastAsia="Calibri" w:cs="Times New Roman"/>
-              </w:rPr>
-              <w:t xml:space="preserve"> </w:t>
-            </w:r>
-            <w:proofErr w:type="spellStart"/>
-            <w:r>
-              <w:rPr>
-                <w:rFonts w:eastAsia="Calibri" w:cs="Times New Roman"/>
-              </w:rPr>
-              <w:t>Protothon</w:t>
-            </w:r>
-            <w:proofErr w:type="spellEnd"/>
+            <w:r>
+              <w:rPr>
+                <w:rFonts w:eastAsia="Calibri" w:cs="Times New Roman"/>
+              </w:rPr>
+              <w:t xml:space="preserve"> Hackathon</w:t>
+            </w:r>
+            <w:r>
+              <w:rPr>
+                <w:rFonts w:eastAsia="Calibri" w:cs="Times New Roman"/>
+              </w:rPr>
+              <w:br/>
+              <w:t>2014-2015 University Outreach</w:t>
+            </w:r>
+            <w:r>
+              <w:rPr>
+                <w:rFonts w:eastAsia="Calibri" w:cs="Times New Roman"/>
+              </w:rPr>
+              <w:br/>
+              <w:t>2014-2015 Diversity Club</w:t>
+            </w:r>
+          </w:p>
+          <w:p>
+            <w:pPr>
+              <w:rPr>
+                <w:rFonts w:eastAsia="Calibri" w:cs="Times New Roman"/>
+              </w:rPr>
+            </w:pPr>
+            <w:r>
+              <w:rPr>
+                <w:rFonts w:eastAsia="Calibri" w:cs="Times New Roman"/>
+              </w:rPr>
+              <w:t xml:space="preserve">2014-2015 Artbotics Mentor </w:t>
+            </w:r>
+            <w:r>
+              <w:rPr>
+                <w:rFonts w:eastAsia="Calibri" w:cs="Times New Roman"/>
+              </w:rPr>
+              <w:br/>
+              <w:t>2014 GIS Day</w:t>
+            </w:r>
             <w:r>
               <w:rPr>
                 <w:rFonts w:eastAsia="Calibri" w:cs="Times New Roman"/>
               </w:rPr>
               <w:t xml:space="preserve"> Organizer</w:t>
             </w:r>
-            <w:r>
-              <w:rPr>
-                <w:rFonts w:eastAsia="Calibri" w:cs="Times New Roman"/>
-              </w:rPr>
-              <w:br/>
-            </w:r>
-            <w:r>
-              <w:rPr>
-                <w:rFonts w:eastAsia="Calibri" w:cs="Times New Roman"/>
-              </w:rPr>
-              <w:t xml:space="preserve">2015 IBM </w:t>
-            </w:r>
-            <w:proofErr w:type="spellStart"/>
-            <w:r>
-              <w:rPr>
-                <w:rFonts w:eastAsia="Calibri" w:cs="Times New Roman"/>
-              </w:rPr>
-              <w:t>Bluemix</w:t>
-            </w:r>
-            <w:proofErr w:type="spellEnd"/>
-            <w:r>
-              <w:rPr>
-                <w:rFonts w:eastAsia="Calibri" w:cs="Times New Roman"/>
-              </w:rPr>
-              <w:t xml:space="preserve"> Hackathon</w:t>
-            </w:r>
-            <w:r>
-              <w:rPr>
-                <w:rFonts w:eastAsia="Calibri" w:cs="Times New Roman"/>
-              </w:rPr>
-              <w:br/>
-              <w:t>2014-2015 University Outreach</w:t>
-            </w:r>
-            <w:r>
-              <w:rPr>
-                <w:rFonts w:eastAsia="Calibri" w:cs="Times New Roman"/>
-              </w:rPr>
-              <w:br/>
-              <w:t>2014-2015 Diversity Club</w:t>
-            </w:r>
-          </w:p>
-          <w:p>
-            <w:pPr>
-              <w:rPr>
-                <w:rFonts w:eastAsia="Calibri" w:cs="Times New Roman"/>
-              </w:rPr>
-            </w:pPr>
-            <w:r>
-              <w:rPr>
-                <w:rFonts w:eastAsia="Calibri" w:cs="Times New Roman"/>
-              </w:rPr>
-              <w:t xml:space="preserve">2014-2015 Artbotics Mentor </w:t>
-            </w:r>
-            <w:r>
-              <w:rPr>
-                <w:rFonts w:eastAsia="Calibri" w:cs="Times New Roman"/>
-              </w:rPr>
-              <w:br/>
-              <w:t>2014 GIS Day</w:t>
-            </w:r>
-            <w:r>
-              <w:rPr>
-                <w:rFonts w:eastAsia="Calibri" w:cs="Times New Roman"/>
-              </w:rPr>
-              <w:t xml:space="preserve"> Organizer</w:t>
-            </w:r>
           </w:p>
           <w:p>
             <w:pPr>
@@ -1494,25 +1398,9 @@
           <w:p/>
           <w:p>
             <w:pPr>
-              <w:outlineLvl w:val="0"/>
-              <w:rPr>
-                <w:rFonts w:ascii="Arial Black" w:hAnsi="Arial Black" w:cs="Aharoni"/>
-                <w:caps/>
-                <w:color w:val="BA5C3A"/>
-                <w:spacing w:val="40"/>
-                <w:sz w:val="28"/>
-                <w:szCs w:val="28"/>
-              </w:rPr>
-            </w:pPr>
-            <w:r>
-              <w:rPr>
-                <w:rFonts w:ascii="Arial Black" w:hAnsi="Arial Black" w:cs="Aharoni"/>
-                <w:caps/>
-                <w:color w:val="BA5C3A"/>
-                <w:spacing w:val="40"/>
-                <w:sz w:val="28"/>
-                <w:szCs w:val="28"/>
-              </w:rPr>
+              <w:pStyle w:val="Heading1"/>
+            </w:pPr>
+            <w:r>
               <w:t>Travel</w:t>
             </w:r>
           </w:p>
@@ -1581,7 +1469,7 @@
         </w:tc>
         <w:tc>
           <w:tcPr>
-            <w:tcW w:w="3093" w:type="pct"/>
+            <w:tcW w:w="3096" w:type="pct"/>
             <w:gridSpan w:val="2"/>
             <w:tcBorders>
               <w:top w:val="nil"/>
@@ -1594,6 +1482,132 @@
           </w:tcPr>
           <w:p>
             <w:pPr>
+              <w:pStyle w:val="Heading1"/>
+            </w:pPr>
+            <w:r>
+              <w:t>Publications</w:t>
+            </w:r>
+          </w:p>
+          <w:p>
+            <w:pPr>
+              <w:outlineLvl w:val="0"/>
+              <w:rPr>
+                <w:rFonts w:cs="Arial"/>
+                <w:shd w:val="clear" w:color="auto" w:fill="FFFFFF"/>
+              </w:rPr>
+            </w:pPr>
+          </w:p>
+          <w:p>
+            <w:pPr>
+              <w:outlineLvl w:val="0"/>
+              <w:rPr>
+                <w:rFonts w:cs="Aharoni"/>
+                <w:caps/>
+                <w:color w:val="BA5C3A"/>
+                <w:spacing w:val="40"/>
+              </w:rPr>
+            </w:pPr>
+            <w:r>
+              <w:rPr>
+                <w:rFonts w:cs="Arial"/>
+                <w:shd w:val="clear" w:color="auto" w:fill="FFFFFF"/>
+              </w:rPr>
+              <w:t>McCormack, J</w:t>
+            </w:r>
+            <w:proofErr w:type="gramStart"/>
+            <w:r>
+              <w:rPr>
+                <w:rFonts w:cs="Arial"/>
+                <w:shd w:val="clear" w:color="auto" w:fill="FFFFFF"/>
+              </w:rPr>
+              <w:t>. ;</w:t>
+            </w:r>
+            <w:proofErr w:type="gramEnd"/>
+            <w:r>
+              <w:rPr>
+                <w:rFonts w:cs="Arial"/>
+                <w:shd w:val="clear" w:color="auto" w:fill="FFFFFF"/>
+              </w:rPr>
+              <w:t xml:space="preserve"> </w:t>
+            </w:r>
+            <w:proofErr w:type="spellStart"/>
+            <w:r>
+              <w:rPr>
+                <w:rFonts w:cs="Arial"/>
+                <w:shd w:val="clear" w:color="auto" w:fill="FFFFFF"/>
+              </w:rPr>
+              <w:t>Prine</w:t>
+            </w:r>
+            <w:proofErr w:type="spellEnd"/>
+            <w:r>
+              <w:rPr>
+                <w:rFonts w:cs="Arial"/>
+                <w:shd w:val="clear" w:color="auto" w:fill="FFFFFF"/>
+              </w:rPr>
+              <w:t>, J. ; Trowbridge, B. ; Rodriguez, A. ; and Integlia, R. ; 2D LIDAR as a Distributed Interaction Tool for Virtual and Augmented Reality Video Games IEEE-Gem Conference, October 2015.</w:t>
+            </w:r>
+            <w:r>
+              <w:rPr>
+                <w:rStyle w:val="apple-converted-space"/>
+                <w:rFonts w:cs="Arial"/>
+                <w:shd w:val="clear" w:color="auto" w:fill="FFFFFF"/>
+              </w:rPr>
+              <w:t> </w:t>
+            </w:r>
+            <w:r>
+              <w:rPr>
+                <w:rFonts w:cs="Arial"/>
+              </w:rPr>
+              <w:br/>
+            </w:r>
+            <w:r>
+              <w:rPr>
+                <w:rFonts w:cs="Arial"/>
+              </w:rPr>
+              <w:br/>
+            </w:r>
+            <w:r>
+              <w:rPr>
+                <w:rFonts w:cs="Arial"/>
+                <w:shd w:val="clear" w:color="auto" w:fill="FFFFFF"/>
+              </w:rPr>
+              <w:t>Trowbridge, B</w:t>
+            </w:r>
+            <w:proofErr w:type="gramStart"/>
+            <w:r>
+              <w:rPr>
+                <w:rFonts w:cs="Arial"/>
+                <w:shd w:val="clear" w:color="auto" w:fill="FFFFFF"/>
+              </w:rPr>
+              <w:t>. ;</w:t>
+            </w:r>
+            <w:proofErr w:type="gramEnd"/>
+            <w:r>
+              <w:rPr>
+                <w:rFonts w:cs="Arial"/>
+                <w:shd w:val="clear" w:color="auto" w:fill="FFFFFF"/>
+              </w:rPr>
+              <w:t xml:space="preserve"> </w:t>
+            </w:r>
+            <w:proofErr w:type="spellStart"/>
+            <w:r>
+              <w:rPr>
+                <w:rFonts w:cs="Arial"/>
+                <w:shd w:val="clear" w:color="auto" w:fill="FFFFFF"/>
+              </w:rPr>
+              <w:t>Prine</w:t>
+            </w:r>
+            <w:proofErr w:type="spellEnd"/>
+            <w:r>
+              <w:rPr>
+                <w:rFonts w:cs="Arial"/>
+                <w:shd w:val="clear" w:color="auto" w:fill="FFFFFF"/>
+              </w:rPr>
+              <w:t>, J. ; Rodriguez, A. ; McCormack, J. ; and Integlia, R. ; Game Motivating Exercise IEEE-Gem Conference, October 2015.</w:t>
+            </w:r>
+          </w:p>
+          <w:p>
+            <w:pPr>
               <w:outlineLvl w:val="0"/>
               <w:rPr>
                 <w:rFonts w:ascii="Arial Black" w:hAnsi="Arial Black" w:cs="Aharoni"/>
@@ -1604,202 +1618,12 @@
                 <w:szCs w:val="28"/>
               </w:rPr>
             </w:pPr>
-            <w:r>
-              <w:rPr>
-                <w:rFonts w:ascii="Arial Black" w:hAnsi="Arial Black" w:cs="Aharoni"/>
-                <w:caps/>
-                <w:color w:val="BA5C3A"/>
-                <w:spacing w:val="40"/>
-                <w:sz w:val="28"/>
-                <w:szCs w:val="28"/>
-              </w:rPr>
-              <w:t>Publications</w:t>
-            </w:r>
-          </w:p>
-          <w:p>
-            <w:pPr>
-              <w:outlineLvl w:val="0"/>
-              <w:rPr>
-                <w:rFonts w:cs="Arial"/>
-                <w:shd w:val="clear" w:color="auto" w:fill="FFFFFF"/>
-              </w:rPr>
-            </w:pPr>
-          </w:p>
-          <w:p>
-            <w:pPr>
-              <w:outlineLvl w:val="0"/>
-              <w:rPr>
-                <w:rFonts w:cs="Aharoni"/>
-                <w:caps/>
-                <w:color w:val="BA5C3A"/>
-                <w:spacing w:val="40"/>
-              </w:rPr>
-            </w:pPr>
-            <w:r>
-              <w:rPr>
-                <w:rFonts w:cs="Arial"/>
-                <w:shd w:val="clear" w:color="auto" w:fill="FFFFFF"/>
-              </w:rPr>
-              <w:t>McCormack, J</w:t>
-            </w:r>
-            <w:proofErr w:type="gramStart"/>
-            <w:r>
-              <w:rPr>
-                <w:rFonts w:cs="Arial"/>
-                <w:shd w:val="clear" w:color="auto" w:fill="FFFFFF"/>
-              </w:rPr>
-              <w:t>. ;</w:t>
-            </w:r>
-            <w:proofErr w:type="gramEnd"/>
-            <w:r>
-              <w:rPr>
-                <w:rFonts w:cs="Arial"/>
-                <w:shd w:val="clear" w:color="auto" w:fill="FFFFFF"/>
-              </w:rPr>
-              <w:t xml:space="preserve"> </w:t>
-            </w:r>
-            <w:proofErr w:type="spellStart"/>
-            <w:r>
-              <w:rPr>
-                <w:rFonts w:cs="Arial"/>
-                <w:shd w:val="clear" w:color="auto" w:fill="FFFFFF"/>
-              </w:rPr>
-              <w:t>Prine</w:t>
-            </w:r>
-            <w:proofErr w:type="spellEnd"/>
-            <w:r>
-              <w:rPr>
-                <w:rFonts w:cs="Arial"/>
-                <w:shd w:val="clear" w:color="auto" w:fill="FFFFFF"/>
-              </w:rPr>
-              <w:t xml:space="preserve">, J. ; Trowbridge, B. ; Rodriguez, A. ; and </w:t>
-            </w:r>
-            <w:proofErr w:type="spellStart"/>
-            <w:r>
-              <w:rPr>
-                <w:rFonts w:cs="Arial"/>
-                <w:shd w:val="clear" w:color="auto" w:fill="FFFFFF"/>
-              </w:rPr>
-              <w:t>Integlia</w:t>
-            </w:r>
-            <w:proofErr w:type="spellEnd"/>
-            <w:r>
-              <w:rPr>
-                <w:rFonts w:cs="Arial"/>
-                <w:shd w:val="clear" w:color="auto" w:fill="FFFFFF"/>
-              </w:rPr>
-              <w:t>, R. ; 2D LIDAR as a Distributed Interaction Tool for Virtual and Augmented Reality Video Games IEEE-Gem Conference, October 2015.</w:t>
-            </w:r>
-            <w:r>
-              <w:rPr>
-                <w:rStyle w:val="apple-converted-space"/>
-                <w:rFonts w:cs="Arial"/>
-                <w:shd w:val="clear" w:color="auto" w:fill="FFFFFF"/>
-              </w:rPr>
-              <w:t> </w:t>
-            </w:r>
-            <w:r>
-              <w:rPr>
-                <w:rFonts w:cs="Arial"/>
-              </w:rPr>
-              <w:br/>
-            </w:r>
-            <w:r>
-              <w:rPr>
-                <w:rFonts w:cs="Arial"/>
-              </w:rPr>
-              <w:br/>
-            </w:r>
-            <w:r>
-              <w:rPr>
-                <w:rFonts w:cs="Arial"/>
-                <w:shd w:val="clear" w:color="auto" w:fill="FFFFFF"/>
-              </w:rPr>
-              <w:t>Trowbridge, B</w:t>
-            </w:r>
-            <w:proofErr w:type="gramStart"/>
-            <w:r>
-              <w:rPr>
-                <w:rFonts w:cs="Arial"/>
-                <w:shd w:val="clear" w:color="auto" w:fill="FFFFFF"/>
-              </w:rPr>
-              <w:t>. ;</w:t>
-            </w:r>
-            <w:proofErr w:type="gramEnd"/>
-            <w:r>
-              <w:rPr>
-                <w:rFonts w:cs="Arial"/>
-                <w:shd w:val="clear" w:color="auto" w:fill="FFFFFF"/>
-              </w:rPr>
-              <w:t xml:space="preserve"> </w:t>
-            </w:r>
-            <w:proofErr w:type="spellStart"/>
-            <w:r>
-              <w:rPr>
-                <w:rFonts w:cs="Arial"/>
-                <w:shd w:val="clear" w:color="auto" w:fill="FFFFFF"/>
-              </w:rPr>
-              <w:t>Prine</w:t>
-            </w:r>
-            <w:proofErr w:type="spellEnd"/>
-            <w:r>
-              <w:rPr>
-                <w:rFonts w:cs="Arial"/>
-                <w:shd w:val="clear" w:color="auto" w:fill="FFFFFF"/>
-              </w:rPr>
-              <w:t xml:space="preserve">, J. ; Rodriguez, A. ; McCormack, J. ; and </w:t>
-            </w:r>
-            <w:proofErr w:type="spellStart"/>
-            <w:r>
-              <w:rPr>
-                <w:rFonts w:cs="Arial"/>
-                <w:shd w:val="clear" w:color="auto" w:fill="FFFFFF"/>
-              </w:rPr>
-              <w:t>Integlia</w:t>
-            </w:r>
-            <w:proofErr w:type="spellEnd"/>
-            <w:r>
-              <w:rPr>
-                <w:rFonts w:cs="Arial"/>
-                <w:shd w:val="clear" w:color="auto" w:fill="FFFFFF"/>
-              </w:rPr>
-              <w:t>, R. ; Game Motivating Exercise IEEE-Gem Conference, October 2015.</w:t>
-            </w:r>
-          </w:p>
-          <w:p>
-            <w:pPr>
-              <w:outlineLvl w:val="0"/>
-              <w:rPr>
-                <w:rFonts w:ascii="Arial Black" w:hAnsi="Arial Black" w:cs="Aharoni"/>
-                <w:caps/>
-                <w:color w:val="BA5C3A"/>
-                <w:spacing w:val="40"/>
-                <w:sz w:val="28"/>
-                <w:szCs w:val="28"/>
-              </w:rPr>
-            </w:pPr>
-          </w:p>
-          <w:p>
-            <w:pPr>
-              <w:outlineLvl w:val="0"/>
-              <w:rPr>
-                <w:rFonts w:ascii="Arial Black" w:hAnsi="Arial Black" w:cs="Aharoni"/>
-                <w:caps/>
-                <w:color w:val="BA5C3A"/>
-                <w:spacing w:val="40"/>
-                <w:sz w:val="28"/>
-                <w:szCs w:val="28"/>
-              </w:rPr>
-            </w:pPr>
-            <w:r>
-              <w:rPr>
-                <w:rFonts w:ascii="Arial Black" w:hAnsi="Arial Black" w:cs="Aharoni"/>
-                <w:caps/>
-                <w:color w:val="BA5C3A"/>
-                <w:spacing w:val="40"/>
-                <w:sz w:val="28"/>
-                <w:szCs w:val="28"/>
-              </w:rPr>
+          </w:p>
+          <w:p>
+            <w:pPr>
+              <w:pStyle w:val="Heading1"/>
+            </w:pPr>
+            <w:r>
               <w:t>Work Experience</w:t>
             </w:r>
           </w:p>
@@ -1839,15 +1663,7 @@
           </w:p>
           <w:p>
             <w:r>
-              <w:t xml:space="preserve">Under the direction of Dr. Ryan </w:t>
-            </w:r>
-            <w:proofErr w:type="spellStart"/>
-            <w:r>
-              <w:t>Integlia</w:t>
-            </w:r>
-            <w:proofErr w:type="spellEnd"/>
-            <w:r>
-              <w:t xml:space="preserve"> </w:t>
+              <w:t xml:space="preserve">Under the direction of Dr. Ryan Integlia </w:t>
             </w:r>
             <w:r>
               <w:rPr>
@@ -2138,36 +1954,17 @@
             </w:tcMar>
           </w:tcPr>
           <w:p>
-            <w:r>
-              <w:rPr>
-                <w:rFonts w:ascii="Arial Black" w:hAnsi="Arial Black" w:cs="Aharoni"/>
-                <w:caps/>
-                <w:color w:val="BA5C3A"/>
-                <w:spacing w:val="40"/>
-                <w:sz w:val="28"/>
-                <w:szCs w:val="28"/>
-              </w:rPr>
-              <w:t>References</w:t>
-            </w:r>
-            <w:r>
-              <w:t xml:space="preserve"> </w:t>
-            </w:r>
-            <w:r>
-              <w:br/>
-            </w:r>
-            <w:r>
-              <w:br/>
-            </w:r>
-            <w:r>
-              <w:t xml:space="preserve">Dr. Ryan </w:t>
-            </w:r>
-            <w:proofErr w:type="spellStart"/>
-            <w:r>
-              <w:t>Integlia</w:t>
-            </w:r>
-            <w:proofErr w:type="spellEnd"/>
-            <w:r>
-              <w:t xml:space="preserve"> </w:t>
+            <w:pPr>
+              <w:pStyle w:val="Heading1"/>
+            </w:pPr>
+            <w:r>
+              <w:t xml:space="preserve">References </w:t>
+            </w:r>
+          </w:p>
+          <w:p>
+            <w:r>
+              <w:br/>
+              <w:t xml:space="preserve">Dr. Ryan Integlia </w:t>
             </w:r>
             <w:r>
               <w:br/>
@@ -2250,8 +2047,6 @@
             </w:r>
             <w:r>
               <w:br/>
-            </w:r>
-            <w:r>
               <w:t>Thomas Hull</w:t>
             </w:r>
             <w:r>
@@ -2281,8 +2076,6 @@
             </w:r>
             <w:r>
               <w:br/>
-            </w:r>
-            <w:r>
               <w:t xml:space="preserve">Sam </w:t>
             </w:r>
             <w:proofErr w:type="spellStart"/>
@@ -2369,7 +2162,35 @@
                 <w:rFonts w:cs="Arial"/>
                 <w:shd w:val="clear" w:color="auto" w:fill="FFFFFF"/>
               </w:rPr>
-              <w:t xml:space="preserve">Tivoli Audio is an amazing consumer electronics company located in Boston, MA. Though Tivoli has been around for a while, they are a small company with a start-up style culture. I got my hands on all aspects of the design from ideation, to final assembly. I participated in the development of over 10 new products in my time there. I prototyped many of the products and I created BOM's and ECR reports to assist in the transition from prototype to production ready product. </w:t>
+              <w:t>Tivoli Audio is an amazing consumer electronics company located in Boston, MA. Though Tivoli has been around for a while, they are a small company with a start-up style culture. I got my hands on all aspects of the design from ideation, to final assembly. I participated in the development of over 10 new products in my time there. I prototyped many of the products and I created BOM's and ECR reports to assist in the transition from prototype</w:t>
+            </w:r>
+            <w:r>
+              <w:rPr>
+                <w:rFonts w:cs="Arial"/>
+                <w:shd w:val="clear" w:color="auto" w:fill="FFFFFF"/>
+              </w:rPr>
+              <w:t>s</w:t>
+            </w:r>
+            <w:r>
+              <w:rPr>
+                <w:rFonts w:cs="Arial"/>
+                <w:shd w:val="clear" w:color="auto" w:fill="FFFFFF"/>
+              </w:rPr>
+              <w:t xml:space="preserve"> to production ready product</w:t>
+            </w:r>
+            <w:r>
+              <w:rPr>
+                <w:rFonts w:cs="Arial"/>
+                <w:shd w:val="clear" w:color="auto" w:fill="FFFFFF"/>
+              </w:rPr>
+              <w:t>s</w:t>
+            </w:r>
+            <w:r>
+              <w:rPr>
+                <w:rFonts w:cs="Arial"/>
+                <w:shd w:val="clear" w:color="auto" w:fill="FFFFFF"/>
+              </w:rPr>
+              <w:t xml:space="preserve">. </w:t>
             </w:r>
             <w:r>
               <w:rPr>
@@ -2469,22 +2290,7 @@
               <w:t xml:space="preserve"> Airforce Base. My work culminated in the publication of a white paper and a presentation at a MITRE technical exchange meeting with various members of the United States Armed Forces ranking as high as Colonel</w:t>
             </w:r>
             <w:r>
-              <w:br/>
-            </w:r>
-            <w:r>
-              <w:rPr>
-                <w:rFonts w:cs="Arial"/>
-                <w:shd w:val="clear" w:color="auto" w:fill="FFFFFF"/>
-              </w:rPr>
-              <w:t>Programming. I have also helped with the school's diversity club.</w:t>
-            </w:r>
-            <w:r>
-              <w:rPr>
-                <w:rStyle w:val="apple-converted-space"/>
-                <w:rFonts w:cs="Arial"/>
-                <w:shd w:val="clear" w:color="auto" w:fill="FFFFFF"/>
-              </w:rPr>
-              <w:t> </w:t>
+              <w:t>.</w:t>
             </w:r>
           </w:p>
         </w:tc>
@@ -2556,8 +2362,6 @@
           <w:shd w:val="clear" w:color="auto" w:fill="FFFFFF"/>
         </w:rPr>
       </w:pPr>
-      <w:bookmarkStart w:id="0" w:name="_GoBack"/>
-      <w:bookmarkEnd w:id="0"/>
     </w:p>
     <w:sectPr>
       <w:footerReference w:type="default" r:id="rId11"/>
@@ -3447,14 +3251,14 @@
     <w:link w:val="Heading1Char"/>
     <w:uiPriority w:val="9"/>
     <w:qFormat/>
-    <w:rsid w:val="0042571D"/>
+    <w:rsid w:val="003E2075"/>
     <w:pPr>
       <w:outlineLvl w:val="0"/>
     </w:pPr>
     <w:rPr>
       <w:rFonts w:ascii="Arial Black" w:hAnsi="Arial Black" w:cs="Aharoni"/>
       <w:caps/>
-      <w:color w:val="BA5C3A"/>
+      <w:color w:val="1F497D" w:themeColor="text2"/>
       <w:spacing w:val="40"/>
       <w:sz w:val="28"/>
       <w:szCs w:val="28"/>
@@ -3468,14 +3272,14 @@
     <w:uiPriority w:val="9"/>
     <w:unhideWhenUsed/>
     <w:qFormat/>
-    <w:rsid w:val="0042571D"/>
+    <w:rsid w:val="003E2075"/>
     <w:pPr>
       <w:spacing w:after="0"/>
       <w:outlineLvl w:val="1"/>
     </w:pPr>
     <w:rPr>
       <w:b/>
-      <w:color w:val="A19681"/>
+      <w:color w:val="808080" w:themeColor="background1" w:themeShade="80"/>
       <w:sz w:val="24"/>
       <w:szCs w:val="24"/>
     </w:rPr>
@@ -3540,11 +3344,11 @@
     <w:basedOn w:val="DefaultParagraphFont"/>
     <w:link w:val="Heading1"/>
     <w:uiPriority w:val="9"/>
-    <w:rsid w:val="0042571D"/>
+    <w:rsid w:val="003E2075"/>
     <w:rPr>
       <w:rFonts w:ascii="Arial Black" w:hAnsi="Arial Black" w:cs="Aharoni"/>
       <w:caps/>
-      <w:color w:val="BA5C3A"/>
+      <w:color w:val="1F497D" w:themeColor="text2"/>
       <w:spacing w:val="40"/>
       <w:sz w:val="28"/>
       <w:szCs w:val="28"/>
@@ -3555,11 +3359,11 @@
     <w:basedOn w:val="DefaultParagraphFont"/>
     <w:link w:val="Heading2"/>
     <w:uiPriority w:val="9"/>
-    <w:rsid w:val="0042571D"/>
+    <w:rsid w:val="003E2075"/>
     <w:rPr>
       <w:rFonts w:ascii="Century Gothic" w:hAnsi="Century Gothic"/>
       <w:b/>
-      <w:color w:val="A19681"/>
+      <w:color w:val="808080" w:themeColor="background1" w:themeShade="80"/>
       <w:sz w:val="24"/>
       <w:szCs w:val="24"/>
     </w:rPr>
@@ -3623,13 +3427,13 @@
     <w:name w:val="Name"/>
     <w:basedOn w:val="Normal"/>
     <w:qFormat/>
-    <w:rsid w:val="0042571D"/>
+    <w:rsid w:val="003E2075"/>
     <w:pPr>
       <w:spacing w:after="0"/>
     </w:pPr>
     <w:rPr>
       <w:rFonts w:ascii="Arial Black" w:hAnsi="Arial Black" w:cs="Arial"/>
-      <w:color w:val="BA5C3A"/>
+      <w:color w:val="1F497D" w:themeColor="text2"/>
       <w:sz w:val="60"/>
       <w:szCs w:val="60"/>
     </w:rPr>
@@ -3638,12 +3442,12 @@
     <w:name w:val="Designation"/>
     <w:basedOn w:val="Normal"/>
     <w:qFormat/>
-    <w:rsid w:val="0042571D"/>
+    <w:rsid w:val="003E2075"/>
     <w:pPr>
       <w:spacing w:after="0"/>
     </w:pPr>
     <w:rPr>
-      <w:color w:val="A19681"/>
+      <w:color w:val="808080" w:themeColor="background1" w:themeShade="80"/>
       <w:sz w:val="28"/>
       <w:szCs w:val="28"/>
     </w:rPr>
@@ -3732,11 +3536,11 @@
     <w:basedOn w:val="DefaultParagraphFont"/>
     <w:uiPriority w:val="1"/>
     <w:qFormat/>
-    <w:rsid w:val="0042571D"/>
+    <w:rsid w:val="003E2075"/>
     <w:rPr>
       <w:b/>
       <w:caps/>
-      <w:color w:val="C45911"/>
+      <w:color w:val="1F497D" w:themeColor="text2"/>
       <w:spacing w:val="40"/>
     </w:rPr>
   </w:style>

</xml_diff>